<commit_message>
11042025 - added new html code
</commit_message>
<xml_diff>
--- a/UI_html_css_javascript/UI Practice.docx
+++ b/UI_html_css_javascript/UI Practice.docx
@@ -497,6 +497,12 @@
         <w:rPr>
           <w:lang w:val="en-US"/>
         </w:rPr>
+        <w:t>is two types</w:t>
+      </w:r>
+      <w:r>
+        <w:rPr>
+          <w:lang w:val="en-US"/>
+        </w:rPr>
         <w:sym w:font="Wingdings" w:char="F0E0"/>
       </w:r>
       <w:r>
@@ -681,7 +687,19 @@
         <w:rPr>
           <w:lang w:val="en-US"/>
         </w:rPr>
-        <w:t xml:space="preserve">How many browsers are there in the market? Number of </w:t>
+        <w:t xml:space="preserve">How many browsers are there in the market? </w:t>
+      </w:r>
+      <w:r>
+        <w:rPr>
+          <w:lang w:val="en-US"/>
+        </w:rPr>
+        <w:sym w:font="Wingdings" w:char="F0E0"/>
+      </w:r>
+      <w:r>
+        <w:rPr>
+          <w:lang w:val="en-US"/>
+        </w:rPr>
+        <w:t xml:space="preserve"> So many </w:t>
       </w:r>
       <w:r>
         <w:rPr>
@@ -693,7 +711,27 @@
         <w:rPr>
           <w:lang w:val="en-US"/>
         </w:rPr>
-        <w:t xml:space="preserve">. What are they? </w:t>
+        <w:t xml:space="preserve"> are available in the market</w:t>
+      </w:r>
+      <w:r>
+        <w:rPr>
+          <w:lang w:val="en-US"/>
+        </w:rPr>
+        <w:t xml:space="preserve">. </w:t>
+      </w:r>
+    </w:p>
+    <w:p>
+      <w:pPr>
+        <w:spacing w:after="0"/>
+        <w:rPr>
+          <w:lang w:val="en-US"/>
+        </w:rPr>
+      </w:pPr>
+      <w:r>
+        <w:rPr>
+          <w:lang w:val="en-US"/>
+        </w:rPr>
+        <w:t xml:space="preserve">What are they? </w:t>
       </w:r>
       <w:r>
         <w:rPr>
@@ -725,22 +763,36 @@
         <w:rPr>
           <w:lang w:val="en-US"/>
         </w:rPr>
-        <w:t>. Based on brows</w:t>
-      </w:r>
-      <w:r>
-        <w:rPr>
+        <w:t xml:space="preserve">. Based on </w:t>
+      </w:r>
+      <w:r>
+        <w:rPr>
+          <w:b/>
+          <w:bCs/>
+          <w:lang w:val="en-US"/>
+        </w:rPr>
+        <w:t>brows</w:t>
+      </w:r>
+      <w:r>
+        <w:rPr>
+          <w:b/>
+          <w:bCs/>
           <w:lang w:val="en-US"/>
         </w:rPr>
         <w:t>ing</w:t>
       </w:r>
       <w:r>
         <w:rPr>
+          <w:b/>
+          <w:bCs/>
           <w:lang w:val="en-US"/>
         </w:rPr>
         <w:t xml:space="preserve"> speed, memory </w:t>
       </w:r>
       <w:r>
         <w:rPr>
+          <w:b/>
+          <w:bCs/>
           <w:lang w:val="en-US"/>
         </w:rPr>
         <w:t>usage</w:t>
@@ -924,6 +976,63 @@
         <w:rPr>
           <w:lang w:val="en-US"/>
         </w:rPr>
+        <w:lastRenderedPageBreak/>
+        <w:drawing>
+          <wp:inline distT="0" distB="0" distL="0" distR="0" wp14:anchorId="2230F57F" wp14:editId="4009EF2B">
+            <wp:extent cx="5911850" cy="3288629"/>
+            <wp:effectExtent l="0" t="0" r="0" b="7620"/>
+            <wp:docPr id="1961613323" name="Picture 1"/>
+            <wp:cNvGraphicFramePr>
+              <a:graphicFrameLocks xmlns:a="http://schemas.openxmlformats.org/drawingml/2006/main" noChangeAspect="1"/>
+            </wp:cNvGraphicFramePr>
+            <a:graphic xmlns:a="http://schemas.openxmlformats.org/drawingml/2006/main">
+              <a:graphicData uri="http://schemas.openxmlformats.org/drawingml/2006/picture">
+                <pic:pic xmlns:pic="http://schemas.openxmlformats.org/drawingml/2006/picture">
+                  <pic:nvPicPr>
+                    <pic:cNvPr id="1961613323" name=""/>
+                    <pic:cNvPicPr/>
+                  </pic:nvPicPr>
+                  <pic:blipFill>
+                    <a:blip r:embed="rId9"/>
+                    <a:stretch>
+                      <a:fillRect/>
+                    </a:stretch>
+                  </pic:blipFill>
+                  <pic:spPr>
+                    <a:xfrm>
+                      <a:off x="0" y="0"/>
+                      <a:ext cx="5924932" cy="3295906"/>
+                    </a:xfrm>
+                    <a:prstGeom prst="rect">
+                      <a:avLst/>
+                    </a:prstGeom>
+                  </pic:spPr>
+                </pic:pic>
+              </a:graphicData>
+            </a:graphic>
+          </wp:inline>
+        </w:drawing>
+      </w:r>
+    </w:p>
+    <w:p>
+      <w:pPr>
+        <w:spacing w:after="0"/>
+        <w:rPr>
+          <w:lang w:val="en-US"/>
+        </w:rPr>
+      </w:pPr>
+    </w:p>
+    <w:p>
+      <w:pPr>
+        <w:spacing w:after="0"/>
+        <w:rPr>
+          <w:lang w:val="en-US"/>
+        </w:rPr>
+      </w:pPr>
+      <w:r>
+        <w:rPr>
+          <w:lang w:val="en-US"/>
+        </w:rPr>
         <w:t xml:space="preserve">Then what about other UI technologies? How they run in browser? -&gt; </w:t>
       </w:r>
       <w:r>
@@ -1000,6 +1109,24 @@
         </w:rPr>
         <w:t xml:space="preserve"> code then we run in browser.</w:t>
       </w:r>
+    </w:p>
+    <w:p>
+      <w:pPr>
+        <w:spacing w:after="0"/>
+        <w:rPr>
+          <w:noProof/>
+          <w:lang w:val="en-US"/>
+        </w:rPr>
+      </w:pPr>
+    </w:p>
+    <w:p>
+      <w:pPr>
+        <w:spacing w:after="0"/>
+        <w:rPr>
+          <w:noProof/>
+          <w:lang w:val="en-US"/>
+        </w:rPr>
+      </w:pPr>
     </w:p>
     <w:p>
       <w:pPr>
@@ -1029,7 +1156,7 @@
                     <pic:cNvPicPr/>
                   </pic:nvPicPr>
                   <pic:blipFill>
-                    <a:blip r:embed="rId9"/>
+                    <a:blip r:embed="rId10"/>
                     <a:stretch>
                       <a:fillRect/>
                     </a:stretch>
@@ -1057,12 +1184,19 @@
           <w:lang w:val="en-US"/>
         </w:rPr>
       </w:pPr>
+    </w:p>
+    <w:p>
+      <w:pPr>
+        <w:spacing w:after="0"/>
+        <w:rPr>
+          <w:lang w:val="en-US"/>
+        </w:rPr>
+      </w:pPr>
       <w:r>
         <w:rPr>
           <w:noProof/>
           <w:lang w:val="en-US"/>
         </w:rPr>
-        <w:lastRenderedPageBreak/>
         <w:drawing>
           <wp:inline distT="0" distB="0" distL="0" distR="0" wp14:anchorId="1477AE43" wp14:editId="4788624C">
             <wp:extent cx="4489450" cy="2400300"/>
@@ -1081,7 +1215,7 @@
                     </pic:cNvPicPr>
                   </pic:nvPicPr>
                   <pic:blipFill>
-                    <a:blip r:embed="rId10">
+                    <a:blip r:embed="rId11">
                       <a:extLst>
                         <a:ext uri="{28A0092B-C50C-407E-A947-70E740481C1C}">
                           <a14:useLocalDpi xmlns:a14="http://schemas.microsoft.com/office/drawing/2010/main" val="0"/>
@@ -1132,6 +1266,12 @@
         <w:rPr>
           <w:lang w:val="en-US"/>
         </w:rPr>
+        <w:t xml:space="preserve">What is meant by </w:t>
+      </w:r>
+      <w:r>
+        <w:rPr>
+          <w:lang w:val="en-US"/>
+        </w:rPr>
         <w:t xml:space="preserve">Extension </w:t>
       </w:r>
       <w:r>
@@ -1144,16 +1284,20 @@
         <w:rPr>
           <w:lang w:val="en-US"/>
         </w:rPr>
-        <w:t xml:space="preserve"> File format.</w:t>
-      </w:r>
-    </w:p>
-    <w:p>
-      <w:pPr>
-        <w:spacing w:after="0"/>
-        <w:rPr>
-          <w:lang w:val="en-US"/>
-        </w:rPr>
-      </w:pPr>
+        <w:t xml:space="preserve"> </w:t>
+      </w:r>
+      <w:r>
+        <w:rPr>
+          <w:lang w:val="en-US"/>
+        </w:rPr>
+        <w:t xml:space="preserve">It is </w:t>
+      </w:r>
+      <w:r>
+        <w:rPr>
+          <w:lang w:val="en-US"/>
+        </w:rPr>
+        <w:t>File format.</w:t>
+      </w:r>
     </w:p>
     <w:p>
       <w:pPr>
@@ -1338,26 +1482,11 @@
           <w:lang w:val="en-US"/>
         </w:rPr>
       </w:pPr>
-    </w:p>
-    <w:p>
-      <w:pPr>
-        <w:spacing w:after="0"/>
-        <w:rPr>
-          <w:lang w:val="en-US"/>
-        </w:rPr>
-      </w:pPr>
-    </w:p>
-    <w:p>
-      <w:pPr>
-        <w:spacing w:after="0"/>
-        <w:rPr>
-          <w:lang w:val="en-US"/>
-        </w:rPr>
-      </w:pPr>
-      <w:r>
-        <w:rPr>
-          <w:lang w:val="en-US"/>
-        </w:rPr>
+      <w:r>
+        <w:rPr>
+          <w:lang w:val="en-US"/>
+        </w:rPr>
+        <w:lastRenderedPageBreak/>
         <w:t>Extension? -&gt; Which tells which type</w:t>
       </w:r>
       <w:r>
@@ -2051,7 +2180,7 @@
           <w:lang w:val="en-US"/>
         </w:rPr>
       </w:pPr>
-      <w:hyperlink r:id="rId11" w:history="1">
+      <w:hyperlink r:id="rId12" w:history="1">
         <w:r>
           <w:rPr>
             <w:rStyle w:val="Hyperlink"/>
@@ -2100,14 +2229,80 @@
           <w:lang w:val="en-US"/>
         </w:rPr>
       </w:pPr>
-    </w:p>
-    <w:p>
-      <w:pPr>
-        <w:spacing w:after="0"/>
-        <w:rPr>
-          <w:lang w:val="en-US"/>
-        </w:rPr>
-      </w:pPr>
+      <w:r>
+        <w:rPr>
+          <w:lang w:val="en-US"/>
+        </w:rPr>
+        <w:t xml:space="preserve">Content means? </w:t>
+      </w:r>
+      <w:r>
+        <w:rPr>
+          <w:lang w:val="en-US"/>
+        </w:rPr>
+        <w:sym w:font="Wingdings" w:char="F0E0"/>
+      </w:r>
+      <w:r>
+        <w:rPr>
+          <w:lang w:val="en-US"/>
+        </w:rPr>
+        <w:t xml:space="preserve"> </w:t>
+      </w:r>
+      <w:r>
+        <w:rPr>
+          <w:lang w:val="en-US"/>
+        </w:rPr>
+        <w:t>Coder we written.</w:t>
+      </w:r>
+    </w:p>
+    <w:p>
+      <w:pPr>
+        <w:spacing w:after="0"/>
+        <w:rPr>
+          <w:lang w:val="en-US"/>
+        </w:rPr>
+      </w:pPr>
+    </w:p>
+    <w:p>
+      <w:pPr>
+        <w:spacing w:after="0"/>
+        <w:rPr>
+          <w:b/>
+          <w:bCs/>
+          <w:lang w:val="en-US"/>
+        </w:rPr>
+      </w:pPr>
+      <w:r>
+        <w:rPr>
+          <w:b/>
+          <w:bCs/>
+          <w:lang w:val="en-US"/>
+        </w:rPr>
+        <w:t>In HTM</w:t>
+      </w:r>
+      <w:r>
+        <w:rPr>
+          <w:b/>
+          <w:bCs/>
+          <w:lang w:val="en-US"/>
+        </w:rPr>
+        <w:t>L</w:t>
+      </w:r>
+      <w:r>
+        <w:rPr>
+          <w:b/>
+          <w:bCs/>
+          <w:lang w:val="en-US"/>
+        </w:rPr>
+        <w:t xml:space="preserve"> page</w:t>
+      </w:r>
+      <w:r>
+        <w:rPr>
+          <w:b/>
+          <w:bCs/>
+          <w:lang w:val="en-US"/>
+        </w:rPr>
+        <w:t xml:space="preserve"> we can write HTML code, CSS code and JS code combinedly.</w:t>
+      </w:r>
     </w:p>
     <w:p>
       <w:pPr>
@@ -2121,7 +2316,6 @@
           <w:noProof/>
           <w:lang w:val="en-US"/>
         </w:rPr>
-        <w:lastRenderedPageBreak/>
         <w:drawing>
           <wp:inline distT="0" distB="0" distL="0" distR="0" wp14:anchorId="7E74FB11" wp14:editId="66E33D30">
             <wp:extent cx="5194300" cy="3060555"/>
@@ -2140,7 +2334,7 @@
                     </pic:cNvPicPr>
                   </pic:nvPicPr>
                   <pic:blipFill>
-                    <a:blip r:embed="rId12">
+                    <a:blip r:embed="rId13">
                       <a:extLst>
                         <a:ext uri="{28A0092B-C50C-407E-A947-70E740481C1C}">
                           <a14:useLocalDpi xmlns:a14="http://schemas.microsoft.com/office/drawing/2010/main" val="0"/>
@@ -2187,82 +2381,424 @@
           <w:lang w:val="en-US"/>
         </w:rPr>
       </w:pPr>
-      <w:r>
-        <w:rPr>
-          <w:lang w:val="en-US"/>
-        </w:rPr>
-        <w:t xml:space="preserve">In </w:t>
+    </w:p>
+    <w:p>
+      <w:pPr>
+        <w:spacing w:after="0"/>
+        <w:rPr>
+          <w:lang w:val="en-US"/>
+        </w:rPr>
+      </w:pPr>
+      <w:r>
+        <w:rPr>
+          <w:b/>
+          <w:bCs/>
+          <w:lang w:val="en-US"/>
+        </w:rPr>
+        <w:t>&lt;</w:t>
       </w:r>
       <w:proofErr w:type="spellStart"/>
       <w:r>
         <w:rPr>
-          <w:lang w:val="en-US"/>
-        </w:rPr>
-        <w:t>HTMl</w:t>
+          <w:b/>
+          <w:bCs/>
+          <w:lang w:val="en-US"/>
+        </w:rPr>
+        <w:t>tagName</w:t>
       </w:r>
       <w:proofErr w:type="spellEnd"/>
       <w:r>
         <w:rPr>
-          <w:lang w:val="en-US"/>
-        </w:rPr>
-        <w:t xml:space="preserve"> we ca</w:t>
-      </w:r>
-      <w:r>
-        <w:rPr>
-          <w:lang w:val="en-US"/>
-        </w:rPr>
-        <w:t>n</w:t>
-      </w:r>
-      <w:r>
-        <w:rPr>
-          <w:lang w:val="en-US"/>
-        </w:rPr>
-        <w:t xml:space="preserve"> write HTML code, CSS code and JS code </w:t>
-      </w:r>
-      <w:r>
-        <w:rPr>
-          <w:lang w:val="en-US"/>
-        </w:rPr>
-        <w:t>combinedly</w:t>
-      </w:r>
-      <w:r>
-        <w:rPr>
-          <w:lang w:val="en-US"/>
-        </w:rPr>
-        <w:t>.</w:t>
-      </w:r>
-    </w:p>
-    <w:p>
-      <w:pPr>
-        <w:spacing w:after="0"/>
-        <w:rPr>
-          <w:lang w:val="en-US"/>
-        </w:rPr>
-      </w:pPr>
-    </w:p>
-    <w:p>
-      <w:pPr>
-        <w:spacing w:after="0"/>
-        <w:rPr>
-          <w:lang w:val="en-US"/>
-        </w:rPr>
-      </w:pPr>
-    </w:p>
-    <w:p>
-      <w:pPr>
-        <w:spacing w:after="0"/>
-        <w:rPr>
-          <w:lang w:val="en-US"/>
-        </w:rPr>
-      </w:pPr>
-    </w:p>
-    <w:p>
-      <w:pPr>
-        <w:spacing w:after="0"/>
-        <w:rPr>
-          <w:lang w:val="en-US"/>
-        </w:rPr>
-      </w:pPr>
+          <w:b/>
+          <w:bCs/>
+          <w:lang w:val="en-US"/>
+        </w:rPr>
+        <w:t>&gt;</w:t>
+      </w:r>
+      <w:r>
+        <w:rPr>
+          <w:lang w:val="en-US"/>
+        </w:rPr>
+        <w:t xml:space="preserve"> --&gt; opening tag</w:t>
+      </w:r>
+    </w:p>
+    <w:p>
+      <w:pPr>
+        <w:spacing w:after="0"/>
+        <w:rPr>
+          <w:lang w:val="en-US"/>
+        </w:rPr>
+      </w:pPr>
+      <w:r>
+        <w:rPr>
+          <w:lang w:val="en-US"/>
+        </w:rPr>
+        <w:t xml:space="preserve">            </w:t>
+      </w:r>
+      <w:r>
+        <w:rPr>
+          <w:lang w:val="en-US"/>
+        </w:rPr>
+        <w:t>content</w:t>
+      </w:r>
+    </w:p>
+    <w:p>
+      <w:pPr>
+        <w:spacing w:after="0"/>
+        <w:rPr>
+          <w:lang w:val="en-US"/>
+        </w:rPr>
+      </w:pPr>
+      <w:r>
+        <w:rPr>
+          <w:b/>
+          <w:bCs/>
+          <w:highlight w:val="yellow"/>
+          <w:lang w:val="en-US"/>
+        </w:rPr>
+        <w:t>&lt;/</w:t>
+      </w:r>
+      <w:proofErr w:type="spellStart"/>
+      <w:r>
+        <w:rPr>
+          <w:b/>
+          <w:bCs/>
+          <w:highlight w:val="yellow"/>
+          <w:lang w:val="en-US"/>
+        </w:rPr>
+        <w:t>t</w:t>
+      </w:r>
+      <w:r>
+        <w:rPr>
+          <w:b/>
+          <w:bCs/>
+          <w:lang w:val="en-US"/>
+        </w:rPr>
+        <w:t>agName</w:t>
+      </w:r>
+      <w:proofErr w:type="spellEnd"/>
+      <w:r>
+        <w:rPr>
+          <w:b/>
+          <w:bCs/>
+          <w:lang w:val="en-US"/>
+        </w:rPr>
+        <w:t>&gt;</w:t>
+      </w:r>
+      <w:r>
+        <w:rPr>
+          <w:lang w:val="en-US"/>
+        </w:rPr>
+        <w:t xml:space="preserve"> --&gt; closing tag</w:t>
+      </w:r>
+    </w:p>
+    <w:p>
+      <w:pPr>
+        <w:spacing w:after="0"/>
+        <w:rPr>
+          <w:lang w:val="en-US"/>
+        </w:rPr>
+      </w:pPr>
+    </w:p>
+    <w:p>
+      <w:pPr>
+        <w:spacing w:after="0"/>
+        <w:rPr>
+          <w:lang w:val="en-US"/>
+        </w:rPr>
+      </w:pPr>
+      <w:r>
+        <w:rPr>
+          <w:lang w:val="en-US"/>
+        </w:rPr>
+        <w:t>Tags we always write in NESTED format. Writing tags inside another tags. Tags inside another tags.</w:t>
+      </w:r>
+    </w:p>
+    <w:p>
+      <w:pPr>
+        <w:spacing w:after="0"/>
+        <w:rPr>
+          <w:lang w:val="en-US"/>
+        </w:rPr>
+      </w:pPr>
+    </w:p>
+    <w:p>
+      <w:pPr>
+        <w:spacing w:after="0"/>
+        <w:rPr>
+          <w:lang w:val="en-US"/>
+        </w:rPr>
+      </w:pPr>
+      <w:r>
+        <w:rPr>
+          <w:lang w:val="en-US"/>
+        </w:rPr>
+        <w:t>Tag is also called as ELEMENT.</w:t>
+      </w:r>
+    </w:p>
+    <w:p>
+      <w:pPr>
+        <w:spacing w:after="0"/>
+        <w:rPr>
+          <w:lang w:val="en-US"/>
+        </w:rPr>
+      </w:pPr>
+    </w:p>
+    <w:p>
+      <w:pPr>
+        <w:spacing w:after="0"/>
+        <w:rPr>
+          <w:lang w:val="en-US"/>
+        </w:rPr>
+      </w:pPr>
+    </w:p>
+    <w:p>
+      <w:pPr>
+        <w:spacing w:after="0"/>
+        <w:rPr>
+          <w:lang w:val="en-US"/>
+        </w:rPr>
+      </w:pPr>
+      <w:r>
+        <w:rPr>
+          <w:lang w:val="en-US"/>
+        </w:rPr>
+        <w:t>HTML stands for Hyper Text Markup Language</w:t>
+      </w:r>
+    </w:p>
+    <w:p>
+      <w:pPr>
+        <w:spacing w:after="0"/>
+        <w:rPr>
+          <w:lang w:val="en-US"/>
+        </w:rPr>
+      </w:pPr>
+      <w:r>
+        <w:rPr>
+          <w:lang w:val="en-US"/>
+        </w:rPr>
+        <w:t>HTML is the standard markup language for creating Web pages</w:t>
+      </w:r>
+    </w:p>
+    <w:p>
+      <w:pPr>
+        <w:spacing w:after="0"/>
+        <w:rPr>
+          <w:lang w:val="en-US"/>
+        </w:rPr>
+      </w:pPr>
+      <w:r>
+        <w:rPr>
+          <w:lang w:val="en-US"/>
+        </w:rPr>
+        <w:t>HTML describes the structure of a Web page</w:t>
+      </w:r>
+    </w:p>
+    <w:p>
+      <w:pPr>
+        <w:spacing w:after="0"/>
+        <w:rPr>
+          <w:lang w:val="en-US"/>
+        </w:rPr>
+      </w:pPr>
+      <w:r>
+        <w:rPr>
+          <w:lang w:val="en-US"/>
+        </w:rPr>
+        <w:t>HTML consists of a series of elements</w:t>
+      </w:r>
+    </w:p>
+    <w:p>
+      <w:pPr>
+        <w:spacing w:after="0"/>
+        <w:rPr>
+          <w:lang w:val="en-US"/>
+        </w:rPr>
+      </w:pPr>
+      <w:r>
+        <w:rPr>
+          <w:lang w:val="en-US"/>
+        </w:rPr>
+        <w:lastRenderedPageBreak/>
+        <w:t>HTML elements tell the browser how to display the content</w:t>
+      </w:r>
+    </w:p>
+    <w:p>
+      <w:pPr>
+        <w:spacing w:after="0"/>
+        <w:rPr>
+          <w:lang w:val="en-US"/>
+        </w:rPr>
+      </w:pPr>
+    </w:p>
+    <w:tbl>
+      <w:tblPr>
+        <w:tblStyle w:val="TableGrid"/>
+        <w:tblW w:w="0" w:type="auto"/>
+        <w:tblLook w:val="04A0" w:firstRow="1" w:lastRow="0" w:firstColumn="1" w:lastColumn="0" w:noHBand="0" w:noVBand="1"/>
+      </w:tblPr>
+      <w:tblGrid>
+        <w:gridCol w:w="10456"/>
+      </w:tblGrid>
+      <w:tr>
+        <w:tc>
+          <w:tcPr>
+            <w:tcW w:w="10456" w:type="dxa"/>
+          </w:tcPr>
+          <w:p>
+            <w:pPr>
+              <w:rPr>
+                <w:lang w:val="en-US"/>
+              </w:rPr>
+            </w:pPr>
+            <w:r>
+              <w:rPr>
+                <w:lang w:val="en-US"/>
+              </w:rPr>
+              <w:t>&lt;!DOCTYPE html&gt;</w:t>
+            </w:r>
+          </w:p>
+          <w:p>
+            <w:pPr>
+              <w:rPr>
+                <w:lang w:val="en-US"/>
+              </w:rPr>
+            </w:pPr>
+            <w:r>
+              <w:rPr>
+                <w:lang w:val="en-US"/>
+              </w:rPr>
+              <w:t>&lt;html&gt;</w:t>
+            </w:r>
+          </w:p>
+          <w:p>
+            <w:pPr>
+              <w:rPr>
+                <w:lang w:val="en-US"/>
+              </w:rPr>
+            </w:pPr>
+            <w:r>
+              <w:rPr>
+                <w:lang w:val="en-US"/>
+              </w:rPr>
+              <w:t>&lt;head&gt;</w:t>
+            </w:r>
+          </w:p>
+          <w:p>
+            <w:pPr>
+              <w:rPr>
+                <w:lang w:val="en-US"/>
+              </w:rPr>
+            </w:pPr>
+            <w:r>
+              <w:rPr>
+                <w:lang w:val="en-US"/>
+              </w:rPr>
+              <w:t xml:space="preserve">  &lt;title&gt;Page Title&lt;/title&gt;</w:t>
+            </w:r>
+          </w:p>
+          <w:p>
+            <w:pPr>
+              <w:rPr>
+                <w:lang w:val="en-US"/>
+              </w:rPr>
+            </w:pPr>
+            <w:r>
+              <w:rPr>
+                <w:lang w:val="en-US"/>
+              </w:rPr>
+              <w:t>&lt;/head&gt;</w:t>
+            </w:r>
+          </w:p>
+          <w:p>
+            <w:pPr>
+              <w:rPr>
+                <w:lang w:val="en-US"/>
+              </w:rPr>
+            </w:pPr>
+            <w:r>
+              <w:rPr>
+                <w:lang w:val="en-US"/>
+              </w:rPr>
+              <w:t>&lt;body&gt;</w:t>
+            </w:r>
+          </w:p>
+          <w:p>
+            <w:pPr>
+              <w:rPr>
+                <w:lang w:val="en-US"/>
+              </w:rPr>
+            </w:pPr>
+            <w:r>
+              <w:rPr>
+                <w:lang w:val="en-US"/>
+              </w:rPr>
+              <w:t xml:space="preserve">  &lt;h1&gt;My First Heading&lt;/h1&gt;</w:t>
+            </w:r>
+          </w:p>
+          <w:p>
+            <w:pPr>
+              <w:rPr>
+                <w:lang w:val="en-US"/>
+              </w:rPr>
+            </w:pPr>
+            <w:r>
+              <w:rPr>
+                <w:lang w:val="en-US"/>
+              </w:rPr>
+              <w:t xml:space="preserve">  &lt;p&gt;My first paragraph.&lt;/p&gt;</w:t>
+            </w:r>
+          </w:p>
+          <w:p>
+            <w:pPr>
+              <w:rPr>
+                <w:lang w:val="en-US"/>
+              </w:rPr>
+            </w:pPr>
+            <w:r>
+              <w:rPr>
+                <w:lang w:val="en-US"/>
+              </w:rPr>
+              <w:t>&lt;/body&gt;</w:t>
+            </w:r>
+          </w:p>
+          <w:p>
+            <w:pPr>
+              <w:rPr>
+                <w:lang w:val="en-US"/>
+              </w:rPr>
+            </w:pPr>
+            <w:r>
+              <w:rPr>
+                <w:lang w:val="en-US"/>
+              </w:rPr>
+              <w:t>&lt;/html&gt;</w:t>
+            </w:r>
+          </w:p>
+        </w:tc>
+      </w:tr>
+    </w:tbl>
+    <w:p>
+      <w:pPr>
+        <w:spacing w:after="0"/>
+        <w:rPr>
+          <w:lang w:val="en-US"/>
+        </w:rPr>
+      </w:pPr>
+    </w:p>
+    <w:p>
+      <w:pPr>
+        <w:spacing w:after="0"/>
+        <w:rPr>
+          <w:lang w:val="en-US"/>
+        </w:rPr>
+      </w:pPr>
+      <w:r>
+        <w:rPr>
+          <w:lang w:val="en-US"/>
+        </w:rPr>
+        <w:t>The &lt;!DOCTYPE html&gt; declaration defines that this document is an HTML5 document</w:t>
+      </w:r>
     </w:p>
     <w:p>
       <w:pPr>
@@ -3294,6 +3830,25 @@
       <w:shd w:val="clear" w:color="auto" w:fill="E1DFDD"/>
     </w:rPr>
   </w:style>
+  <w:style w:type="table" w:styleId="TableGrid">
+    <w:name w:val="Table Grid"/>
+    <w:basedOn w:val="TableNormal"/>
+    <w:uiPriority w:val="39"/>
+    <w:rsid w:val="00AF44A0"/>
+    <w:pPr>
+      <w:spacing w:after="0" w:line="240" w:lineRule="auto"/>
+    </w:pPr>
+    <w:tblPr>
+      <w:tblBorders>
+        <w:top w:val="single" w:sz="4" w:space="0" w:color="auto"/>
+        <w:left w:val="single" w:sz="4" w:space="0" w:color="auto"/>
+        <w:bottom w:val="single" w:sz="4" w:space="0" w:color="auto"/>
+        <w:right w:val="single" w:sz="4" w:space="0" w:color="auto"/>
+        <w:insideH w:val="single" w:sz="4" w:space="0" w:color="auto"/>
+        <w:insideV w:val="single" w:sz="4" w:space="0" w:color="auto"/>
+      </w:tblBorders>
+    </w:tblPr>
+  </w:style>
 </w:styles>
 </file>
 

</xml_diff>

<commit_message>
Request Method types explnation
</commit_message>
<xml_diff>
--- a/UI_html_css_javascript/UI Practice.docx
+++ b/UI_html_css_javascript/UI Practice.docx
@@ -17639,13 +17639,7 @@
         <w:spacing w:after="0"/>
       </w:pPr>
       <w:r>
-        <w:t>&lt;input type=”</w:t>
-      </w:r>
-      <w:r>
-        <w:t>button</w:t>
-      </w:r>
-      <w:r>
-        <w:t>”/&gt;</w:t>
+        <w:t>&lt;input type=”button”/&gt;</w:t>
       </w:r>
     </w:p>
     <w:p>
@@ -17682,13 +17676,7 @@
           </w:p>
           <w:p>
             <w:r>
-              <w:t>&lt;input type="</w:t>
-            </w:r>
-            <w:r>
-              <w:t>button</w:t>
-            </w:r>
-            <w:r>
-              <w:t>" value="Login" /&gt;</w:t>
+              <w:t>&lt;input type="button" value="Login" /&gt;</w:t>
             </w:r>
           </w:p>
           <w:p>
@@ -17793,6 +17781,9 @@
         <w:spacing w:after="0"/>
       </w:pPr>
       <w:r>
+        <w:rPr>
+          <w:noProof/>
+        </w:rPr>
         <w:drawing>
           <wp:inline distT="0" distB="0" distL="0" distR="0" wp14:anchorId="3428A934" wp14:editId="38F09863">
             <wp:extent cx="5462337" cy="1754670"/>
@@ -17858,15 +17849,42 @@
             <w:r>
               <w:t>&lt;input type="color"&gt;&lt;br&gt;</w:t>
             </w:r>
+            <w:r>
+              <w:t xml:space="preserve"> -</w:t>
+            </w:r>
+            <w:r>
+              <w:sym w:font="Wingdings" w:char="F0E0"/>
+            </w:r>
+            <w:r>
+              <w:t xml:space="preserve"> color picker</w:t>
+            </w:r>
           </w:p>
           <w:p>
             <w:r>
               <w:t>&lt;input type="date"&gt;&lt;br&gt;</w:t>
             </w:r>
+            <w:r>
+              <w:t xml:space="preserve">  </w:t>
+            </w:r>
+            <w:r>
+              <w:sym w:font="Wingdings" w:char="F0E0"/>
+            </w:r>
+            <w:r>
+              <w:t xml:space="preserve"> date picker.</w:t>
+            </w:r>
           </w:p>
           <w:p>
             <w:r>
               <w:t>&lt;input type="datetime-local"&gt;&lt;br&gt;</w:t>
+            </w:r>
+            <w:r>
+              <w:t xml:space="preserve"> </w:t>
+            </w:r>
+            <w:r>
+              <w:sym w:font="Wingdings" w:char="F0E0"/>
+            </w:r>
+            <w:r>
+              <w:t xml:space="preserve"> date picker with time stamp.</w:t>
             </w:r>
           </w:p>
           <w:p>
@@ -18099,7 +18117,167 @@
           <w:b/>
           <w:bCs/>
         </w:rPr>
-        <w:t>The &lt;label&gt; Element</w:t>
+        <w:t>The &lt;label&gt; Element:</w:t>
+      </w:r>
+    </w:p>
+    <w:p>
+      <w:pPr>
+        <w:spacing w:after="0"/>
+      </w:pPr>
+      <w:r>
+        <w:t>The &lt;label&gt; tag defines a label for many form elements.</w:t>
+      </w:r>
+    </w:p>
+    <w:p>
+      <w:pPr>
+        <w:spacing w:after="0"/>
+      </w:pPr>
+      <w:r>
+        <w:t>The &lt;label&gt; element is useful for screen-reader users, because the screen-reader will read out loud the label when the user focuses on the input element</w:t>
+      </w:r>
+      <w:r>
+        <w:t>.</w:t>
+      </w:r>
+    </w:p>
+    <w:p>
+      <w:pPr>
+        <w:spacing w:after="0"/>
+        <w:rPr>
+          <w:lang w:val="en-US"/>
+        </w:rPr>
+      </w:pPr>
+    </w:p>
+    <w:p>
+      <w:pPr>
+        <w:spacing w:after="0"/>
+        <w:rPr>
+          <w:lang w:val="en-US"/>
+        </w:rPr>
+      </w:pPr>
+      <w:r>
+        <w:t>The </w:t>
+      </w:r>
+      <w:r>
+        <w:rPr>
+          <w:b/>
+          <w:bCs/>
+          <w:highlight w:val="yellow"/>
+        </w:rPr>
+        <w:t>for</w:t>
+      </w:r>
+      <w:r>
+        <w:t> </w:t>
+      </w:r>
+      <w:r>
+        <w:rPr>
+          <w:b/>
+          <w:bCs/>
+        </w:rPr>
+        <w:t>attribute</w:t>
+      </w:r>
+      <w:r>
+        <w:t xml:space="preserve"> of the </w:t>
+      </w:r>
+      <w:r>
+        <w:rPr>
+          <w:b/>
+          <w:bCs/>
+        </w:rPr>
+        <w:t>&lt;</w:t>
+      </w:r>
+      <w:r>
+        <w:rPr>
+          <w:b/>
+          <w:bCs/>
+          <w:highlight w:val="yellow"/>
+        </w:rPr>
+        <w:t>label</w:t>
+      </w:r>
+      <w:r>
+        <w:rPr>
+          <w:b/>
+          <w:bCs/>
+        </w:rPr>
+        <w:t xml:space="preserve">&gt; tag </w:t>
+      </w:r>
+      <w:r>
+        <w:t>should be equal to the </w:t>
+      </w:r>
+      <w:r>
+        <w:rPr>
+          <w:b/>
+          <w:bCs/>
+          <w:highlight w:val="yellow"/>
+        </w:rPr>
+        <w:t>id</w:t>
+      </w:r>
+      <w:r>
+        <w:rPr>
+          <w:b/>
+          <w:bCs/>
+        </w:rPr>
+        <w:t> attribute</w:t>
+      </w:r>
+      <w:r>
+        <w:t xml:space="preserve"> of the </w:t>
+      </w:r>
+      <w:r>
+        <w:rPr>
+          <w:b/>
+          <w:bCs/>
+        </w:rPr>
+        <w:t>&lt;</w:t>
+      </w:r>
+      <w:r>
+        <w:rPr>
+          <w:b/>
+          <w:bCs/>
+          <w:highlight w:val="yellow"/>
+        </w:rPr>
+        <w:t>input</w:t>
+      </w:r>
+      <w:r>
+        <w:rPr>
+          <w:b/>
+          <w:bCs/>
+        </w:rPr>
+        <w:t>&gt;</w:t>
+      </w:r>
+      <w:r>
+        <w:t> element to bind them together.</w:t>
+      </w:r>
+    </w:p>
+    <w:p>
+      <w:pPr>
+        <w:spacing w:after="0"/>
+        <w:rPr>
+          <w:lang w:val="en-US"/>
+        </w:rPr>
+      </w:pPr>
+    </w:p>
+    <w:p>
+      <w:pPr>
+        <w:spacing w:after="0"/>
+        <w:rPr>
+          <w:lang w:val="en-US"/>
+        </w:rPr>
+      </w:pPr>
+    </w:p>
+    <w:p>
+      <w:pPr>
+        <w:spacing w:after="0"/>
+        <w:rPr>
+          <w:b/>
+          <w:bCs/>
+        </w:rPr>
+      </w:pPr>
+      <w:r>
+        <w:rPr>
+          <w:b/>
+          <w:bCs/>
+        </w:rPr>
+        <w:lastRenderedPageBreak/>
+        <w:t>Radio Buttons</w:t>
       </w:r>
       <w:r>
         <w:rPr>
@@ -18112,39 +18290,553 @@
     <w:p>
       <w:pPr>
         <w:spacing w:after="0"/>
-      </w:pPr>
-      <w:r>
-        <w:t>The &lt;label&gt; tag defines a label for many form elements.</w:t>
-      </w:r>
-    </w:p>
-    <w:p>
-      <w:pPr>
-        <w:spacing w:after="0"/>
-      </w:pPr>
-      <w:r>
-        <w:t>The &lt;label&gt; element is useful for screen-reader users, because the screen-reader will read out loud the label when the user focuses on the input element</w:t>
-      </w:r>
-      <w:r>
-        <w:t>.</w:t>
-      </w:r>
-    </w:p>
-    <w:p>
-      <w:pPr>
-        <w:spacing w:after="0"/>
-        <w:rPr>
-          <w:lang w:val="en-US"/>
-        </w:rPr>
-      </w:pPr>
-    </w:p>
-    <w:p>
-      <w:pPr>
-        <w:spacing w:after="0"/>
-        <w:rPr>
-          <w:lang w:val="en-US"/>
-        </w:rPr>
-      </w:pPr>
-      <w:r>
-        <w:t>The </w:t>
+        <w:rPr>
+          <w:lang w:val="en-US"/>
+        </w:rPr>
+      </w:pPr>
+      <w:r>
+        <w:t xml:space="preserve">Radio buttons let a user </w:t>
+      </w:r>
+      <w:r>
+        <w:rPr>
+          <w:b/>
+          <w:bCs/>
+        </w:rPr>
+        <w:t>select ONE</w:t>
+      </w:r>
+      <w:r>
+        <w:t xml:space="preserve"> of a limited number of choices.</w:t>
+      </w:r>
+    </w:p>
+    <w:p>
+      <w:pPr>
+        <w:spacing w:after="0"/>
+        <w:rPr>
+          <w:lang w:val="en-US"/>
+        </w:rPr>
+      </w:pPr>
+      <w:r>
+        <w:rPr>
+          <w:lang w:val="en-US"/>
+        </w:rPr>
+        <w:t>By default all radio buttons are allowed to select, but if you want only one radio button to select, we need to write “</w:t>
+      </w:r>
+      <w:r>
+        <w:rPr>
+          <w:b/>
+          <w:bCs/>
+          <w:lang w:val="en-US"/>
+        </w:rPr>
+        <w:t>name</w:t>
+      </w:r>
+      <w:r>
+        <w:rPr>
+          <w:lang w:val="en-US"/>
+        </w:rPr>
+        <w:t xml:space="preserve">” attribute and </w:t>
+      </w:r>
+      <w:r>
+        <w:rPr>
+          <w:lang w:val="en-US"/>
+        </w:rPr>
+        <w:t>it</w:t>
+      </w:r>
+      <w:r>
+        <w:rPr>
+          <w:lang w:val="en-US"/>
+        </w:rPr>
+        <w:t xml:space="preserve"> should have same value for all radio button elements.</w:t>
+      </w:r>
+    </w:p>
+    <w:p>
+      <w:pPr>
+        <w:spacing w:after="0"/>
+        <w:rPr>
+          <w:lang w:val="en-US"/>
+        </w:rPr>
+      </w:pPr>
+    </w:p>
+    <w:tbl>
+      <w:tblPr>
+        <w:tblStyle w:val="TableGrid"/>
+        <w:tblW w:w="0" w:type="auto"/>
+        <w:tblLook w:val="04A0" w:firstRow="1" w:lastRow="0" w:firstColumn="1" w:lastColumn="0" w:noHBand="0" w:noVBand="1"/>
+      </w:tblPr>
+      <w:tblGrid>
+        <w:gridCol w:w="10456"/>
+      </w:tblGrid>
+      <w:tr>
+        <w:tc>
+          <w:tcPr>
+            <w:tcW w:w="10456" w:type="dxa"/>
+          </w:tcPr>
+          <w:p>
+            <w:r>
+              <w:t>Select Your Mother language:</w:t>
+            </w:r>
+          </w:p>
+          <w:p>
+            <w:r>
+              <w:t>    &lt;form&gt;</w:t>
+            </w:r>
+          </w:p>
+          <w:p>
+            <w:r>
+              <w:t xml:space="preserve">        English &lt;input </w:t>
+            </w:r>
+            <w:r>
+              <w:rPr>
+                <w:b/>
+                <w:bCs/>
+              </w:rPr>
+              <w:t>type="radio"</w:t>
+            </w:r>
+            <w:r>
+              <w:t xml:space="preserve"> </w:t>
+            </w:r>
+            <w:r>
+              <w:rPr>
+                <w:b/>
+                <w:bCs/>
+              </w:rPr>
+              <w:t>name="gender"</w:t>
+            </w:r>
+            <w:r>
+              <w:t xml:space="preserve"> \&gt;</w:t>
+            </w:r>
+          </w:p>
+          <w:p>
+            <w:r>
+              <w:t xml:space="preserve">        Telugu&lt;input type="radio" </w:t>
+            </w:r>
+            <w:r>
+              <w:rPr>
+                <w:b/>
+                <w:bCs/>
+              </w:rPr>
+              <w:t>name</w:t>
+            </w:r>
+            <w:r>
+              <w:t>="</w:t>
+            </w:r>
+            <w:r>
+              <w:rPr>
+                <w:b/>
+                <w:bCs/>
+              </w:rPr>
+              <w:t>gender</w:t>
+            </w:r>
+            <w:r>
+              <w:t>" \&gt;</w:t>
+            </w:r>
+          </w:p>
+          <w:p>
+            <w:r>
+              <w:t xml:space="preserve">        Tamil&lt;input type="radio" </w:t>
+            </w:r>
+            <w:r>
+              <w:rPr>
+                <w:b/>
+                <w:bCs/>
+              </w:rPr>
+              <w:t>name</w:t>
+            </w:r>
+            <w:r>
+              <w:t>="</w:t>
+            </w:r>
+            <w:r>
+              <w:rPr>
+                <w:b/>
+                <w:bCs/>
+              </w:rPr>
+              <w:t>gender</w:t>
+            </w:r>
+            <w:r>
+              <w:t>" \&gt;</w:t>
+            </w:r>
+          </w:p>
+          <w:p>
+            <w:r>
+              <w:t xml:space="preserve">        Malayalam&lt;input type="radio" </w:t>
+            </w:r>
+            <w:r>
+              <w:rPr>
+                <w:b/>
+                <w:bCs/>
+              </w:rPr>
+              <w:t>name</w:t>
+            </w:r>
+            <w:r>
+              <w:t>="</w:t>
+            </w:r>
+            <w:r>
+              <w:rPr>
+                <w:b/>
+                <w:bCs/>
+              </w:rPr>
+              <w:t>gender</w:t>
+            </w:r>
+            <w:r>
+              <w:t>" \&gt;</w:t>
+            </w:r>
+          </w:p>
+          <w:p>
+            <w:r>
+              <w:t xml:space="preserve">        Kannada&lt;input type="radio" </w:t>
+            </w:r>
+            <w:r>
+              <w:rPr>
+                <w:b/>
+                <w:bCs/>
+              </w:rPr>
+              <w:t>name</w:t>
+            </w:r>
+            <w:r>
+              <w:t>="</w:t>
+            </w:r>
+            <w:r>
+              <w:rPr>
+                <w:b/>
+                <w:bCs/>
+              </w:rPr>
+              <w:t>gender</w:t>
+            </w:r>
+            <w:r>
+              <w:t>" \&gt;</w:t>
+            </w:r>
+          </w:p>
+          <w:p>
+            <w:r>
+              <w:t xml:space="preserve">        Hindi&lt;input type="radio" </w:t>
+            </w:r>
+            <w:r>
+              <w:rPr>
+                <w:b/>
+                <w:bCs/>
+              </w:rPr>
+              <w:t>name</w:t>
+            </w:r>
+            <w:r>
+              <w:t>="</w:t>
+            </w:r>
+            <w:r>
+              <w:rPr>
+                <w:b/>
+                <w:bCs/>
+              </w:rPr>
+              <w:t>gender</w:t>
+            </w:r>
+            <w:r>
+              <w:t>" \&gt;</w:t>
+            </w:r>
+          </w:p>
+          <w:p>
+            <w:pPr>
+              <w:rPr>
+                <w:lang w:val="en-US"/>
+              </w:rPr>
+            </w:pPr>
+            <w:r>
+              <w:t>    &lt;/form&gt;</w:t>
+            </w:r>
+          </w:p>
+        </w:tc>
+      </w:tr>
+    </w:tbl>
+    <w:p>
+      <w:pPr>
+        <w:spacing w:after="0"/>
+        <w:rPr>
+          <w:b/>
+          <w:bCs/>
+        </w:rPr>
+      </w:pPr>
+      <w:r>
+        <w:rPr>
+          <w:b/>
+          <w:bCs/>
+        </w:rPr>
+        <w:t>Checkboxes</w:t>
+      </w:r>
+      <w:r>
+        <w:rPr>
+          <w:b/>
+          <w:bCs/>
+        </w:rPr>
+        <w:t>:</w:t>
+      </w:r>
+    </w:p>
+    <w:p>
+      <w:pPr>
+        <w:spacing w:after="0"/>
+        <w:rPr>
+          <w:lang w:val="en-US"/>
+        </w:rPr>
+      </w:pPr>
+      <w:r>
+        <w:t xml:space="preserve">Checkboxes let a user </w:t>
+      </w:r>
+      <w:r>
+        <w:rPr>
+          <w:b/>
+          <w:bCs/>
+        </w:rPr>
+        <w:t>select ZERO or MORE</w:t>
+      </w:r>
+      <w:r>
+        <w:t xml:space="preserve"> options of a limited number of choices.</w:t>
+      </w:r>
+    </w:p>
+    <w:tbl>
+      <w:tblPr>
+        <w:tblStyle w:val="TableGrid"/>
+        <w:tblW w:w="0" w:type="auto"/>
+        <w:tblLook w:val="04A0" w:firstRow="1" w:lastRow="0" w:firstColumn="1" w:lastColumn="0" w:noHBand="0" w:noVBand="1"/>
+      </w:tblPr>
+      <w:tblGrid>
+        <w:gridCol w:w="10456"/>
+      </w:tblGrid>
+      <w:tr>
+        <w:tc>
+          <w:tcPr>
+            <w:tcW w:w="10456" w:type="dxa"/>
+          </w:tcPr>
+          <w:p>
+            <w:r>
+              <w:t>    &lt;form</w:t>
+            </w:r>
+            <w:r>
+              <w:t xml:space="preserve"> </w:t>
+            </w:r>
+            <w:r>
+              <w:rPr>
+                <w:b/>
+                <w:bCs/>
+              </w:rPr>
+              <w:t>action=”serverPath”</w:t>
+            </w:r>
+            <w:r>
+              <w:rPr>
+                <w:b/>
+                <w:bCs/>
+              </w:rPr>
+              <w:t>&gt;</w:t>
+            </w:r>
+          </w:p>
+          <w:p>
+            <w:r>
+              <w:t>        English &lt;input type="checkbox" \&gt;</w:t>
+            </w:r>
+          </w:p>
+          <w:p>
+            <w:r>
+              <w:t>        Telugu&lt;input type="checkbox" \&gt;</w:t>
+            </w:r>
+          </w:p>
+          <w:p>
+            <w:r>
+              <w:t>        Tamil&lt;input type="checkbox" \&gt;</w:t>
+            </w:r>
+          </w:p>
+          <w:p>
+            <w:r>
+              <w:t>        Malayalam&lt;input type="checkbox" \&gt;</w:t>
+            </w:r>
+          </w:p>
+          <w:p>
+            <w:r>
+              <w:t>        Kannada&lt;input type="checkbox"  \&gt;</w:t>
+            </w:r>
+          </w:p>
+          <w:p>
+            <w:r>
+              <w:t>        Hindi&lt;input type="checkbox"\&gt;</w:t>
+            </w:r>
+          </w:p>
+          <w:p>
+            <w:pPr>
+              <w:rPr>
+                <w:lang w:val="en-US"/>
+              </w:rPr>
+            </w:pPr>
+            <w:r>
+              <w:t>    &lt;/form&gt;</w:t>
+            </w:r>
+          </w:p>
+        </w:tc>
+      </w:tr>
+    </w:tbl>
+    <w:p>
+      <w:pPr>
+        <w:spacing w:after="0"/>
+        <w:rPr>
+          <w:lang w:val="en-US"/>
+        </w:rPr>
+      </w:pPr>
+    </w:p>
+    <w:p>
+      <w:pPr>
+        <w:spacing w:after="0"/>
+        <w:rPr>
+          <w:b/>
+          <w:bCs/>
+        </w:rPr>
+      </w:pPr>
+      <w:r>
+        <w:rPr>
+          <w:b/>
+          <w:bCs/>
+        </w:rPr>
+        <w:t>HTML Form Attributes</w:t>
+      </w:r>
+      <w:r>
+        <w:rPr>
+          <w:b/>
+          <w:bCs/>
+        </w:rPr>
+        <w:t>:</w:t>
+      </w:r>
+    </w:p>
+    <w:p>
+      <w:pPr>
+        <w:spacing w:after="0"/>
+        <w:rPr>
+          <w:b/>
+          <w:bCs/>
+        </w:rPr>
+      </w:pPr>
+      <w:r>
+        <w:rPr>
+          <w:b/>
+          <w:bCs/>
+        </w:rPr>
+        <w:t>The Action Attribute</w:t>
+      </w:r>
+    </w:p>
+    <w:p>
+      <w:pPr>
+        <w:spacing w:after="0"/>
+      </w:pPr>
+      <w:r>
+        <w:t>The action attribute defines the action to be performed when the form is submitted.</w:t>
+      </w:r>
+    </w:p>
+    <w:p>
+      <w:pPr>
+        <w:spacing w:after="0"/>
+        <w:rPr>
+          <w:lang w:val="en-US"/>
+        </w:rPr>
+      </w:pPr>
+    </w:p>
+    <w:p>
+      <w:pPr>
+        <w:spacing w:after="0"/>
+      </w:pPr>
+      <w:r>
+        <w:t>Usually, the form data is sent to a file on the server when the user clicks on the submit button.</w:t>
+      </w:r>
+    </w:p>
+    <w:p>
+      <w:pPr>
+        <w:spacing w:after="0"/>
+      </w:pPr>
+      <w:r>
+        <w:t>In the example below, the form data is sent to a file called "action_page.php". This file contains a server-side script that handles the form data</w:t>
+      </w:r>
+    </w:p>
+    <w:p>
+      <w:pPr>
+        <w:spacing w:after="0"/>
+        <w:rPr>
+          <w:lang w:val="en-US"/>
+        </w:rPr>
+      </w:pPr>
+      <w:r>
+        <w:rPr>
+          <w:b/>
+          <w:bCs/>
+        </w:rPr>
+        <w:t>Tip:</w:t>
+      </w:r>
+      <w:r>
+        <w:t> If the action attribute is omitted, the action is set to the current page.</w:t>
+      </w:r>
+    </w:p>
+    <w:p>
+      <w:pPr>
+        <w:spacing w:after="0"/>
+        <w:rPr>
+          <w:lang w:val="en-US"/>
+        </w:rPr>
+      </w:pPr>
+    </w:p>
+    <w:p>
+      <w:pPr>
+        <w:spacing w:after="0"/>
+        <w:rPr>
+          <w:b/>
+          <w:bCs/>
+        </w:rPr>
+      </w:pPr>
+      <w:r>
+        <w:rPr>
+          <w:b/>
+          <w:bCs/>
+        </w:rPr>
+        <w:t>The Target Attribute</w:t>
+      </w:r>
+      <w:r>
+        <w:rPr>
+          <w:b/>
+          <w:bCs/>
+        </w:rPr>
+        <w:t>:</w:t>
+      </w:r>
+    </w:p>
+    <w:p>
+      <w:pPr>
+        <w:spacing w:after="0"/>
+        <w:rPr>
+          <w:b/>
+          <w:bCs/>
+        </w:rPr>
+      </w:pPr>
+      <w:r>
+        <w:rPr>
+          <w:b/>
+          <w:bCs/>
+        </w:rPr>
+        <w:t>The Method Attribute</w:t>
+      </w:r>
+      <w:r>
+        <w:rPr>
+          <w:b/>
+          <w:bCs/>
+        </w:rPr>
+        <w:t>:</w:t>
+      </w:r>
+    </w:p>
+    <w:p>
+      <w:pPr>
+        <w:spacing w:after="0"/>
+      </w:pPr>
+      <w:r>
+        <w:t>This tells what is the type of form submission.</w:t>
+      </w:r>
+    </w:p>
+    <w:p>
+      <w:pPr>
+        <w:spacing w:after="0"/>
+        <w:rPr>
+          <w:lang w:val="en-US"/>
+        </w:rPr>
+      </w:pPr>
+      <w:r>
+        <w:rPr>
+          <w:lang w:val="en-US"/>
+        </w:rPr>
+        <w:tab/>
       </w:r>
       <w:r>
         <w:rPr>
@@ -18152,27 +18844,7 @@
           <w:bCs/>
           <w:highlight w:val="yellow"/>
         </w:rPr>
-        <w:t>for</w:t>
-      </w:r>
-      <w:r>
-        <w:t> </w:t>
-      </w:r>
-      <w:r>
-        <w:rPr>
-          <w:b/>
-          <w:bCs/>
-        </w:rPr>
-        <w:t>attribute</w:t>
-      </w:r>
-      <w:r>
-        <w:t xml:space="preserve"> of the </w:t>
-      </w:r>
-      <w:r>
-        <w:rPr>
-          <w:b/>
-          <w:bCs/>
-        </w:rPr>
-        <w:t>&lt;</w:t>
+        <w:t>GET</w:t>
       </w:r>
       <w:r>
         <w:rPr>
@@ -18180,17 +18852,7 @@
           <w:bCs/>
           <w:highlight w:val="yellow"/>
         </w:rPr>
-        <w:t>label</w:t>
-      </w:r>
-      <w:r>
-        <w:rPr>
-          <w:b/>
-          <w:bCs/>
-        </w:rPr>
-        <w:t xml:space="preserve">&gt; tag </w:t>
-      </w:r>
-      <w:r>
-        <w:t>should be equal to the </w:t>
+        <w:t>*</w:t>
       </w:r>
       <w:r>
         <w:rPr>
@@ -18198,24 +18860,7 @@
           <w:bCs/>
           <w:highlight w:val="yellow"/>
         </w:rPr>
-        <w:t>id</w:t>
-      </w:r>
-      <w:r>
-        <w:rPr>
-          <w:b/>
-          <w:bCs/>
-        </w:rPr>
-        <w:t> attribute</w:t>
-      </w:r>
-      <w:r>
-        <w:t xml:space="preserve"> of the </w:t>
-      </w:r>
-      <w:r>
-        <w:rPr>
-          <w:b/>
-          <w:bCs/>
-        </w:rPr>
-        <w:t>&lt;</w:t>
+        <w:t xml:space="preserve"> (Fetch details)</w:t>
       </w:r>
       <w:r>
         <w:rPr>
@@ -18223,18 +18868,762 @@
           <w:bCs/>
           <w:highlight w:val="yellow"/>
         </w:rPr>
-        <w:t>input</w:t>
-      </w:r>
-      <w:r>
-        <w:rPr>
-          <w:b/>
-          <w:bCs/>
-        </w:rPr>
-        <w:t>&gt;</w:t>
-      </w:r>
-      <w:r>
-        <w:t> element to bind them together.</w:t>
-      </w:r>
+        <w:t>, POST</w:t>
+      </w:r>
+      <w:r>
+        <w:rPr>
+          <w:b/>
+          <w:bCs/>
+          <w:highlight w:val="yellow"/>
+        </w:rPr>
+        <w:t xml:space="preserve"> (create NEW</w:t>
+      </w:r>
+      <w:r>
+        <w:rPr>
+          <w:b/>
+          <w:bCs/>
+          <w:highlight w:val="yellow"/>
+        </w:rPr>
+        <w:t xml:space="preserve"> details</w:t>
+      </w:r>
+      <w:r>
+        <w:rPr>
+          <w:b/>
+          <w:bCs/>
+          <w:highlight w:val="yellow"/>
+        </w:rPr>
+        <w:t xml:space="preserve"> and sending to server</w:t>
+      </w:r>
+      <w:r>
+        <w:rPr>
+          <w:b/>
+          <w:bCs/>
+          <w:highlight w:val="yellow"/>
+        </w:rPr>
+        <w:t xml:space="preserve"> )</w:t>
+      </w:r>
+      <w:r>
+        <w:rPr>
+          <w:b/>
+          <w:bCs/>
+          <w:highlight w:val="yellow"/>
+        </w:rPr>
+        <w:t>, PUT</w:t>
+      </w:r>
+      <w:r>
+        <w:rPr>
+          <w:b/>
+          <w:bCs/>
+          <w:highlight w:val="yellow"/>
+        </w:rPr>
+        <w:t xml:space="preserve"> (Update existing</w:t>
+      </w:r>
+      <w:r>
+        <w:rPr>
+          <w:b/>
+          <w:bCs/>
+          <w:highlight w:val="yellow"/>
+        </w:rPr>
+        <w:t xml:space="preserve"> details and </w:t>
+      </w:r>
+      <w:r>
+        <w:rPr>
+          <w:b/>
+          <w:bCs/>
+          <w:highlight w:val="yellow"/>
+        </w:rPr>
+        <w:t xml:space="preserve"> sending to server</w:t>
+      </w:r>
+      <w:r>
+        <w:rPr>
+          <w:b/>
+          <w:bCs/>
+          <w:highlight w:val="yellow"/>
+        </w:rPr>
+        <w:t>-EDIT mode</w:t>
+      </w:r>
+      <w:r>
+        <w:rPr>
+          <w:b/>
+          <w:bCs/>
+          <w:highlight w:val="yellow"/>
+        </w:rPr>
+        <w:t>)</w:t>
+      </w:r>
+      <w:r>
+        <w:rPr>
+          <w:b/>
+          <w:bCs/>
+          <w:highlight w:val="yellow"/>
+        </w:rPr>
+        <w:t>,</w:t>
+      </w:r>
+      <w:r>
+        <w:t xml:space="preserve"> </w:t>
+      </w:r>
+      <w:r>
+        <w:rPr>
+          <w:b/>
+          <w:bCs/>
+        </w:rPr>
+        <w:t>DELETE</w:t>
+      </w:r>
+      <w:r>
+        <w:t>, PATCH, HEAD, OPTIONS, and CONNECT. </w:t>
+      </w:r>
+    </w:p>
+    <w:p>
+      <w:pPr>
+        <w:spacing w:after="0"/>
+        <w:rPr>
+          <w:lang w:val="en-US"/>
+        </w:rPr>
+      </w:pPr>
+    </w:p>
+    <w:p>
+      <w:pPr>
+        <w:spacing w:after="0"/>
+        <w:rPr>
+          <w:lang w:val="en-US"/>
+        </w:rPr>
+      </w:pPr>
+      <w:r>
+        <w:rPr>
+          <w:lang w:val="en-US"/>
+        </w:rPr>
+        <w:drawing>
+          <wp:inline distT="0" distB="0" distL="0" distR="0" wp14:anchorId="743DE3C9" wp14:editId="4CEAA06B">
+            <wp:extent cx="4331368" cy="2234383"/>
+            <wp:effectExtent l="0" t="0" r="0" b="0"/>
+            <wp:docPr id="1392356721" name="Picture 1"/>
+            <wp:cNvGraphicFramePr>
+              <a:graphicFrameLocks xmlns:a="http://schemas.openxmlformats.org/drawingml/2006/main" noChangeAspect="1"/>
+            </wp:cNvGraphicFramePr>
+            <a:graphic xmlns:a="http://schemas.openxmlformats.org/drawingml/2006/main">
+              <a:graphicData uri="http://schemas.openxmlformats.org/drawingml/2006/picture">
+                <pic:pic xmlns:pic="http://schemas.openxmlformats.org/drawingml/2006/picture">
+                  <pic:nvPicPr>
+                    <pic:cNvPr id="1392356721" name=""/>
+                    <pic:cNvPicPr/>
+                  </pic:nvPicPr>
+                  <pic:blipFill>
+                    <a:blip r:embed="rId42"/>
+                    <a:stretch>
+                      <a:fillRect/>
+                    </a:stretch>
+                  </pic:blipFill>
+                  <pic:spPr>
+                    <a:xfrm>
+                      <a:off x="0" y="0"/>
+                      <a:ext cx="4340830" cy="2239264"/>
+                    </a:xfrm>
+                    <a:prstGeom prst="rect">
+                      <a:avLst/>
+                    </a:prstGeom>
+                  </pic:spPr>
+                </pic:pic>
+              </a:graphicData>
+            </a:graphic>
+          </wp:inline>
+        </w:drawing>
+      </w:r>
+    </w:p>
+    <w:p>
+      <w:pPr>
+        <w:spacing w:after="0"/>
+        <w:rPr>
+          <w:lang w:val="en-US"/>
+        </w:rPr>
+      </w:pPr>
+    </w:p>
+    <w:p>
+      <w:pPr>
+        <w:spacing w:after="0"/>
+        <w:rPr>
+          <w:lang w:val="en-US"/>
+        </w:rPr>
+      </w:pPr>
+      <w:r>
+        <w:rPr>
+          <w:lang w:val="en-US"/>
+        </w:rPr>
+        <w:t>Our page:</w:t>
+      </w:r>
+    </w:p>
+    <w:p>
+      <w:pPr>
+        <w:spacing w:after="0"/>
+        <w:rPr>
+          <w:lang w:val="en-US"/>
+        </w:rPr>
+      </w:pPr>
+      <w:r>
+        <w:rPr>
+          <w:lang w:val="en-US"/>
+        </w:rPr>
+        <w:lastRenderedPageBreak/>
+        <w:drawing>
+          <wp:inline distT="0" distB="0" distL="0" distR="0" wp14:anchorId="5CAB89A7" wp14:editId="56802ABE">
+            <wp:extent cx="6645910" cy="2835275"/>
+            <wp:effectExtent l="0" t="0" r="2540" b="3175"/>
+            <wp:docPr id="490484099" name="Picture 1"/>
+            <wp:cNvGraphicFramePr>
+              <a:graphicFrameLocks xmlns:a="http://schemas.openxmlformats.org/drawingml/2006/main" noChangeAspect="1"/>
+            </wp:cNvGraphicFramePr>
+            <a:graphic xmlns:a="http://schemas.openxmlformats.org/drawingml/2006/main">
+              <a:graphicData uri="http://schemas.openxmlformats.org/drawingml/2006/picture">
+                <pic:pic xmlns:pic="http://schemas.openxmlformats.org/drawingml/2006/picture">
+                  <pic:nvPicPr>
+                    <pic:cNvPr id="490484099" name=""/>
+                    <pic:cNvPicPr/>
+                  </pic:nvPicPr>
+                  <pic:blipFill>
+                    <a:blip r:embed="rId43"/>
+                    <a:stretch>
+                      <a:fillRect/>
+                    </a:stretch>
+                  </pic:blipFill>
+                  <pic:spPr>
+                    <a:xfrm>
+                      <a:off x="0" y="0"/>
+                      <a:ext cx="6645910" cy="2835275"/>
+                    </a:xfrm>
+                    <a:prstGeom prst="rect">
+                      <a:avLst/>
+                    </a:prstGeom>
+                  </pic:spPr>
+                </pic:pic>
+              </a:graphicData>
+            </a:graphic>
+          </wp:inline>
+        </w:drawing>
+      </w:r>
+    </w:p>
+    <w:p>
+      <w:pPr>
+        <w:spacing w:after="0"/>
+        <w:rPr>
+          <w:lang w:val="en-US"/>
+        </w:rPr>
+      </w:pPr>
+    </w:p>
+    <w:p>
+      <w:pPr>
+        <w:spacing w:after="0"/>
+        <w:rPr>
+          <w:lang w:val="en-US"/>
+        </w:rPr>
+      </w:pPr>
+      <w:r>
+        <w:rPr>
+          <w:lang w:val="en-US"/>
+        </w:rPr>
+        <w:t>By default all web pages have “Request Method” type. “GET” is default request method.</w:t>
+      </w:r>
+    </w:p>
+    <w:p>
+      <w:pPr>
+        <w:spacing w:after="0"/>
+        <w:rPr>
+          <w:lang w:val="en-US"/>
+        </w:rPr>
+      </w:pPr>
+    </w:p>
+    <w:p>
+      <w:pPr>
+        <w:spacing w:after="0"/>
+        <w:rPr>
+          <w:lang w:val="en-US"/>
+        </w:rPr>
+      </w:pPr>
+      <w:hyperlink r:id="rId44" w:history="1">
+        <w:r>
+          <w:rPr>
+            <w:rStyle w:val="Hyperlink"/>
+            <w:lang w:val="en-US"/>
+          </w:rPr>
+          <w:t>https://www.w3schools.com/tags/ref_httpmethods.asp</w:t>
+        </w:r>
+      </w:hyperlink>
+      <w:r>
+        <w:rPr>
+          <w:lang w:val="en-US"/>
+        </w:rPr>
+        <w:t xml:space="preserve"> </w:t>
+      </w:r>
+    </w:p>
+    <w:p>
+      <w:pPr>
+        <w:spacing w:after="0"/>
+        <w:rPr>
+          <w:lang w:val="en-US"/>
+        </w:rPr>
+      </w:pPr>
+    </w:p>
+    <w:p>
+      <w:pPr>
+        <w:spacing w:after="0"/>
+      </w:pPr>
+      <w:r>
+        <w:t>The method attribute specifies the HTTP method to be used when submitting the form data.</w:t>
+      </w:r>
+    </w:p>
+    <w:p>
+      <w:pPr>
+        <w:spacing w:after="0"/>
+      </w:pPr>
+      <w:r>
+        <w:t>The form-data can be sent as URL variables (with method="get") or as HTTP post transaction (with method="post").</w:t>
+      </w:r>
+    </w:p>
+    <w:p>
+      <w:pPr>
+        <w:spacing w:after="0"/>
+        <w:rPr>
+          <w:lang w:val="en-US"/>
+        </w:rPr>
+      </w:pPr>
+    </w:p>
+    <w:p>
+      <w:pPr>
+        <w:spacing w:after="0"/>
+        <w:rPr>
+          <w:lang w:val="en-US"/>
+        </w:rPr>
+      </w:pPr>
+      <w:r>
+        <w:rPr>
+          <w:lang w:val="en-US"/>
+        </w:rPr>
+        <w:t>By using GET request method also we can send the data, but data is not secured, what ever the data we filled that will be visible on URL bar.</w:t>
+      </w:r>
+    </w:p>
+    <w:tbl>
+      <w:tblPr>
+        <w:tblStyle w:val="TableGrid"/>
+        <w:tblW w:w="0" w:type="auto"/>
+        <w:tblLook w:val="04A0" w:firstRow="1" w:lastRow="0" w:firstColumn="1" w:lastColumn="0" w:noHBand="0" w:noVBand="1"/>
+      </w:tblPr>
+      <w:tblGrid>
+        <w:gridCol w:w="10456"/>
+      </w:tblGrid>
+      <w:tr>
+        <w:tc>
+          <w:tcPr>
+            <w:tcW w:w="10456" w:type="dxa"/>
+          </w:tcPr>
+          <w:p>
+            <w:r>
+              <w:t>    &lt;</w:t>
+            </w:r>
+            <w:r>
+              <w:rPr>
+                <w:b/>
+                <w:bCs/>
+              </w:rPr>
+              <w:t>form</w:t>
+            </w:r>
+            <w:r>
+              <w:t xml:space="preserve"> action="#" </w:t>
+            </w:r>
+            <w:r>
+              <w:rPr>
+                <w:b/>
+                <w:bCs/>
+              </w:rPr>
+              <w:t>method="GET"&gt;</w:t>
+            </w:r>
+          </w:p>
+          <w:p>
+            <w:r>
+              <w:t>        &lt;input type="text" id="fname" name="fname" value="John"&gt;&lt;br&gt;</w:t>
+            </w:r>
+          </w:p>
+          <w:p>
+            <w:r>
+              <w:t>        &lt;input type="password" id="lname" name="lname" value="Doe"&gt;&lt;br&gt;</w:t>
+            </w:r>
+          </w:p>
+          <w:p>
+            <w:r>
+              <w:t>        English &lt;input type="checkbox" \&gt;</w:t>
+            </w:r>
+          </w:p>
+          <w:p>
+            <w:r>
+              <w:t>        Telugu&lt;input type="checkbox" \&gt;</w:t>
+            </w:r>
+          </w:p>
+          <w:p>
+            <w:r>
+              <w:t>        Tamil&lt;input type="checkbox" \&gt;</w:t>
+            </w:r>
+          </w:p>
+          <w:p>
+            <w:r>
+              <w:t>        Malayalam&lt;input type="checkbox" \&gt;</w:t>
+            </w:r>
+          </w:p>
+          <w:p>
+            <w:r>
+              <w:t xml:space="preserve">        &lt;input </w:t>
+            </w:r>
+            <w:r>
+              <w:rPr>
+                <w:b/>
+                <w:bCs/>
+              </w:rPr>
+              <w:t>type="submit</w:t>
+            </w:r>
+            <w:r>
+              <w:t>" value="Click me"&gt;</w:t>
+            </w:r>
+          </w:p>
+          <w:p>
+            <w:r>
+              <w:t>    &lt;/</w:t>
+            </w:r>
+            <w:r>
+              <w:rPr>
+                <w:b/>
+                <w:bCs/>
+              </w:rPr>
+              <w:t>form</w:t>
+            </w:r>
+            <w:r>
+              <w:t>&gt;</w:t>
+            </w:r>
+          </w:p>
+          <w:p>
+            <w:pPr>
+              <w:rPr>
+                <w:lang w:val="en-US"/>
+              </w:rPr>
+            </w:pPr>
+          </w:p>
+        </w:tc>
+      </w:tr>
+    </w:tbl>
+    <w:p>
+      <w:pPr>
+        <w:spacing w:after="0"/>
+        <w:rPr>
+          <w:lang w:val="en-US"/>
+        </w:rPr>
+      </w:pPr>
+    </w:p>
+    <w:p>
+      <w:pPr>
+        <w:spacing w:after="0"/>
+        <w:rPr>
+          <w:lang w:val="en-US"/>
+        </w:rPr>
+      </w:pPr>
+      <w:r>
+        <w:rPr>
+          <w:lang w:val="en-US"/>
+        </w:rPr>
+        <w:t>Before submitting the form we can see below data and URL bar.</w:t>
+      </w:r>
+    </w:p>
+    <w:p>
+      <w:pPr>
+        <w:spacing w:after="0"/>
+        <w:rPr>
+          <w:lang w:val="en-US"/>
+        </w:rPr>
+      </w:pPr>
+      <w:r>
+        <w:rPr>
+          <w:lang w:val="en-US"/>
+        </w:rPr>
+        <w:drawing>
+          <wp:inline distT="0" distB="0" distL="0" distR="0" wp14:anchorId="69642EB5" wp14:editId="154F758D">
+            <wp:extent cx="6645910" cy="1496060"/>
+            <wp:effectExtent l="0" t="0" r="2540" b="8890"/>
+            <wp:docPr id="844794227" name="Picture 1"/>
+            <wp:cNvGraphicFramePr>
+              <a:graphicFrameLocks xmlns:a="http://schemas.openxmlformats.org/drawingml/2006/main" noChangeAspect="1"/>
+            </wp:cNvGraphicFramePr>
+            <a:graphic xmlns:a="http://schemas.openxmlformats.org/drawingml/2006/main">
+              <a:graphicData uri="http://schemas.openxmlformats.org/drawingml/2006/picture">
+                <pic:pic xmlns:pic="http://schemas.openxmlformats.org/drawingml/2006/picture">
+                  <pic:nvPicPr>
+                    <pic:cNvPr id="844794227" name=""/>
+                    <pic:cNvPicPr/>
+                  </pic:nvPicPr>
+                  <pic:blipFill>
+                    <a:blip r:embed="rId45"/>
+                    <a:stretch>
+                      <a:fillRect/>
+                    </a:stretch>
+                  </pic:blipFill>
+                  <pic:spPr>
+                    <a:xfrm>
+                      <a:off x="0" y="0"/>
+                      <a:ext cx="6645910" cy="1496060"/>
+                    </a:xfrm>
+                    <a:prstGeom prst="rect">
+                      <a:avLst/>
+                    </a:prstGeom>
+                  </pic:spPr>
+                </pic:pic>
+              </a:graphicData>
+            </a:graphic>
+          </wp:inline>
+        </w:drawing>
+      </w:r>
+    </w:p>
+    <w:p>
+      <w:pPr>
+        <w:spacing w:after="0"/>
+        <w:rPr>
+          <w:lang w:val="en-US"/>
+        </w:rPr>
+      </w:pPr>
+      <w:r>
+        <w:rPr>
+          <w:lang w:val="en-US"/>
+        </w:rPr>
+        <w:t>After</w:t>
+      </w:r>
+      <w:r>
+        <w:rPr>
+          <w:lang w:val="en-US"/>
+        </w:rPr>
+        <w:t xml:space="preserve"> submitting the form we can see </w:t>
+      </w:r>
+      <w:r>
+        <w:rPr>
+          <w:lang w:val="en-US"/>
+        </w:rPr>
+        <w:t>below</w:t>
+      </w:r>
+      <w:r>
+        <w:rPr>
+          <w:lang w:val="en-US"/>
+        </w:rPr>
+        <w:t xml:space="preserve"> data and URL bar.</w:t>
+      </w:r>
+    </w:p>
+    <w:p>
+      <w:pPr>
+        <w:spacing w:after="0"/>
+        <w:rPr>
+          <w:lang w:val="en-US"/>
+        </w:rPr>
+      </w:pPr>
+      <w:r>
+        <w:rPr>
+          <w:lang w:val="en-US"/>
+        </w:rPr>
+        <w:drawing>
+          <wp:inline distT="0" distB="0" distL="0" distR="0" wp14:anchorId="3AACCE8F" wp14:editId="0ED4FF4A">
+            <wp:extent cx="6645910" cy="1259205"/>
+            <wp:effectExtent l="0" t="0" r="2540" b="0"/>
+            <wp:docPr id="1339006438" name="Picture 1"/>
+            <wp:cNvGraphicFramePr>
+              <a:graphicFrameLocks xmlns:a="http://schemas.openxmlformats.org/drawingml/2006/main" noChangeAspect="1"/>
+            </wp:cNvGraphicFramePr>
+            <a:graphic xmlns:a="http://schemas.openxmlformats.org/drawingml/2006/main">
+              <a:graphicData uri="http://schemas.openxmlformats.org/drawingml/2006/picture">
+                <pic:pic xmlns:pic="http://schemas.openxmlformats.org/drawingml/2006/picture">
+                  <pic:nvPicPr>
+                    <pic:cNvPr id="1339006438" name=""/>
+                    <pic:cNvPicPr/>
+                  </pic:nvPicPr>
+                  <pic:blipFill>
+                    <a:blip r:embed="rId46"/>
+                    <a:stretch>
+                      <a:fillRect/>
+                    </a:stretch>
+                  </pic:blipFill>
+                  <pic:spPr>
+                    <a:xfrm>
+                      <a:off x="0" y="0"/>
+                      <a:ext cx="6645910" cy="1259205"/>
+                    </a:xfrm>
+                    <a:prstGeom prst="rect">
+                      <a:avLst/>
+                    </a:prstGeom>
+                  </pic:spPr>
+                </pic:pic>
+              </a:graphicData>
+            </a:graphic>
+          </wp:inline>
+        </w:drawing>
+      </w:r>
+    </w:p>
+    <w:p>
+      <w:pPr>
+        <w:spacing w:after="0"/>
+        <w:rPr>
+          <w:b/>
+          <w:bCs/>
+          <w:lang w:val="en-US"/>
+        </w:rPr>
+      </w:pPr>
+      <w:r>
+        <w:rPr>
+          <w:b/>
+          <w:bCs/>
+          <w:lang w:val="en-US"/>
+        </w:rPr>
+        <w:lastRenderedPageBreak/>
+        <w:t>For form submission GET is not recommended, as it is not secured.</w:t>
+      </w:r>
+      <w:r>
+        <w:rPr>
+          <w:b/>
+          <w:bCs/>
+          <w:lang w:val="en-US"/>
+        </w:rPr>
+        <w:t xml:space="preserve"> GET always used to get the details from server.</w:t>
+      </w:r>
+    </w:p>
+    <w:p>
+      <w:pPr>
+        <w:spacing w:after="0"/>
+        <w:rPr>
+          <w:lang w:val="en-US"/>
+        </w:rPr>
+      </w:pPr>
+    </w:p>
+    <w:p>
+      <w:pPr>
+        <w:spacing w:after="0"/>
+        <w:rPr>
+          <w:lang w:val="en-US"/>
+        </w:rPr>
+      </w:pPr>
+    </w:p>
+    <w:p>
+      <w:pPr>
+        <w:spacing w:after="0"/>
+        <w:rPr>
+          <w:lang w:val="en-US"/>
+        </w:rPr>
+      </w:pPr>
+    </w:p>
+    <w:p>
+      <w:pPr>
+        <w:spacing w:after="0"/>
+        <w:rPr>
+          <w:lang w:val="en-US"/>
+        </w:rPr>
+      </w:pPr>
+    </w:p>
+    <w:p>
+      <w:pPr>
+        <w:spacing w:after="0"/>
+        <w:rPr>
+          <w:lang w:val="en-US"/>
+        </w:rPr>
+      </w:pPr>
+    </w:p>
+    <w:p>
+      <w:pPr>
+        <w:spacing w:after="0"/>
+        <w:rPr>
+          <w:lang w:val="en-US"/>
+        </w:rPr>
+      </w:pPr>
+    </w:p>
+    <w:p>
+      <w:pPr>
+        <w:spacing w:after="0"/>
+        <w:rPr>
+          <w:lang w:val="en-US"/>
+        </w:rPr>
+      </w:pPr>
+    </w:p>
+    <w:p>
+      <w:pPr>
+        <w:spacing w:after="0"/>
+        <w:rPr>
+          <w:lang w:val="en-US"/>
+        </w:rPr>
+      </w:pPr>
+    </w:p>
+    <w:p>
+      <w:pPr>
+        <w:spacing w:after="0"/>
+        <w:rPr>
+          <w:lang w:val="en-US"/>
+        </w:rPr>
+      </w:pPr>
+    </w:p>
+    <w:p>
+      <w:pPr>
+        <w:spacing w:after="0"/>
+        <w:rPr>
+          <w:lang w:val="en-US"/>
+        </w:rPr>
+      </w:pPr>
+    </w:p>
+    <w:p>
+      <w:pPr>
+        <w:spacing w:after="0"/>
+        <w:rPr>
+          <w:lang w:val="en-US"/>
+        </w:rPr>
+      </w:pPr>
+    </w:p>
+    <w:p>
+      <w:pPr>
+        <w:spacing w:after="0"/>
+        <w:rPr>
+          <w:lang w:val="en-US"/>
+        </w:rPr>
+      </w:pPr>
+    </w:p>
+    <w:p>
+      <w:pPr>
+        <w:spacing w:after="0"/>
+        <w:rPr>
+          <w:lang w:val="en-US"/>
+        </w:rPr>
+      </w:pPr>
+    </w:p>
+    <w:p>
+      <w:pPr>
+        <w:spacing w:after="0"/>
+        <w:rPr>
+          <w:lang w:val="en-US"/>
+        </w:rPr>
+      </w:pPr>
+    </w:p>
+    <w:p>
+      <w:pPr>
+        <w:spacing w:after="0"/>
+        <w:rPr>
+          <w:lang w:val="en-US"/>
+        </w:rPr>
+      </w:pPr>
+    </w:p>
+    <w:p>
+      <w:pPr>
+        <w:spacing w:after="0"/>
+        <w:rPr>
+          <w:lang w:val="en-US"/>
+        </w:rPr>
+      </w:pPr>
+    </w:p>
+    <w:p>
+      <w:pPr>
+        <w:spacing w:after="0"/>
+        <w:rPr>
+          <w:lang w:val="en-US"/>
+        </w:rPr>
+      </w:pPr>
+    </w:p>
+    <w:p>
+      <w:pPr>
+        <w:spacing w:after="0"/>
+        <w:rPr>
+          <w:lang w:val="en-US"/>
+        </w:rPr>
+      </w:pPr>
     </w:p>
     <w:p>
       <w:pPr>

</xml_diff>